<commit_message>
Syllabus and Main Page Updated
</commit_message>
<xml_diff>
--- a/docs/syllabus/syllabus.en.md_word.docx
+++ b/docs/syllabus/syllabus.en.md_word.docx
@@ -98,7 +98,7 @@
       </w:r>
     </w:p>
     <w:bookmarkEnd w:id="21"/>
-    <w:bookmarkStart w:id="30" w:name="computer-engineering"/>
+    <w:bookmarkStart w:id="28" w:name="computer-engineering"/>
     <w:p>
       <w:pPr>
         <w:pStyle w:val="Heading2"/>
@@ -107,7 +107,7 @@
         <w:t xml:space="preserve">Computer Engineering</w:t>
       </w:r>
     </w:p>
-    <w:bookmarkStart w:id="29" w:name="ce103-algorithms-and-programming-i"/>
+    <w:bookmarkStart w:id="27" w:name="ce103-algorithms-and-programming-i"/>
     <w:p>
       <w:pPr>
         <w:pStyle w:val="Heading3"/>
@@ -126,13 +126,13 @@
       </w:r>
     </w:p>
     <w:bookmarkEnd w:id="22"/>
-    <w:bookmarkStart w:id="28" w:name="fall-semester-2021-2022"/>
+    <w:bookmarkStart w:id="26" w:name="fall-semester-2023-2024"/>
     <w:p>
       <w:pPr>
         <w:pStyle w:val="Heading4"/>
       </w:pPr>
       <w:r>
-        <w:t xml:space="preserve">Fall Semester, 2021-2022</w:t>
+        <w:t xml:space="preserve">Fall Semester, 2023-2024</w:t>
       </w:r>
     </w:p>
     <w:p>
@@ -183,39 +183,6 @@
       </w:hyperlink>
     </w:p>
     <w:p>
-      <w:pPr>
-        <w:pStyle w:val="BodyText"/>
-      </w:pPr>
-      <w:r>
-        <w:t xml:space="preserve">Download</w:t>
-      </w:r>
-      <w:r>
-        <w:t xml:space="preserve"> </w:t>
-      </w:r>
-      <w:hyperlink r:id="rId26">
-        <w:r>
-          <w:rPr>
-            <w:rStyle w:val="Hyperlink"/>
-          </w:rPr>
-          <w:t xml:space="preserve">WORD</w:t>
-        </w:r>
-      </w:hyperlink>
-      <w:r>
-        <w:t xml:space="preserve">,</w:t>
-      </w:r>
-      <w:r>
-        <w:t xml:space="preserve"> </w:t>
-      </w:r>
-      <w:hyperlink r:id="rId27">
-        <w:r>
-          <w:rPr>
-            <w:rStyle w:val="Hyperlink"/>
-          </w:rPr>
-          <w:t xml:space="preserve">PDF</w:t>
-        </w:r>
-      </w:hyperlink>
-    </w:p>
-    <w:p>
       <w:r>
         <w:pict>
           <v:rect style="width:0;height:1.5pt" o:hralign="center" o:hrstd="t" o:hr="t"/>
@@ -229,8 +196,8 @@
         <w:tblLook w:firstRow="1" w:lastRow="0" w:firstColumn="0" w:lastColumn="0" w:noHBand="0" w:noVBand="0" w:val="0020"/>
       </w:tblPr>
       <w:tblGrid>
-        <w:gridCol w:w="2366"/>
-        <w:gridCol w:w="5553"/>
+        <w:gridCol w:w="2313"/>
+        <w:gridCol w:w="5606"/>
       </w:tblGrid>
       <w:tr>
         <w:trPr>
@@ -346,7 +313,37 @@
               <w:jc w:val="left"/>
             </w:pPr>
             <w:r>
-              <w:t xml:space="preserve">3ipdtws</w:t>
+              <w:t xml:space="preserve">TBD</w:t>
+            </w:r>
+          </w:p>
+        </w:tc>
+      </w:tr>
+      <w:tr>
+        <w:tc>
+          <w:tcPr/>
+          <w:p>
+            <w:pPr>
+              <w:pStyle w:val="Compact"/>
+              <w:jc w:val="left"/>
+            </w:pPr>
+            <w:r>
+              <w:rPr>
+                <w:bCs/>
+                <w:b/>
+              </w:rPr>
+              <w:t xml:space="preserve">Microsoft Teams Code</w:t>
+            </w:r>
+          </w:p>
+        </w:tc>
+        <w:tc>
+          <w:tcPr/>
+          <w:p>
+            <w:pPr>
+              <w:pStyle w:val="Compact"/>
+              <w:jc w:val="left"/>
+            </w:pPr>
+            <w:r>
+              <w:t xml:space="preserve">etj1k7b</w:t>
             </w:r>
           </w:p>
         </w:tc>
@@ -376,7 +373,7 @@
               <w:jc w:val="left"/>
             </w:pPr>
             <w:r>
-              <w:t xml:space="preserve">Monday 13:00 - 15:30 (Theory) / Wednesday 13:00 - 14:30 (Lab)</w:t>
+              <w:t xml:space="preserve">Wednesday 09:00 - 12:00 (Theory) / Thursday 13:00 - 14:30 (Lab)</w:t>
             </w:r>
           </w:p>
         </w:tc>
@@ -396,8 +393,8 @@
         <w:tblLook w:firstRow="1" w:lastRow="0" w:firstColumn="0" w:lastColumn="0" w:noHBand="0" w:noVBand="0" w:val="0020"/>
       </w:tblPr>
       <w:tblGrid>
-        <w:gridCol w:w="634"/>
-        <w:gridCol w:w="7285"/>
+        <w:gridCol w:w="577"/>
+        <w:gridCol w:w="7342"/>
       </w:tblGrid>
       <w:tr>
         <w:trPr>
@@ -427,7 +424,7 @@
               <w:jc w:val="left"/>
             </w:pPr>
             <w:r>
-              <w:t xml:space="preserve">İBBF 402 Level-4</w:t>
+              <w:t xml:space="preserve">İİBF-414 (Level-4)</w:t>
             </w:r>
           </w:p>
         </w:tc>
@@ -457,7 +454,7 @@
               <w:jc w:val="left"/>
             </w:pPr>
             <w:r>
-              <w:t xml:space="preserve">Meetings will be scheduled over Google Meet with your university account and email and performed via demand emails. Please send emails with the subject starting with [CE103] tag for the fast response and write formal, clear, and short emails</w:t>
+              <w:t xml:space="preserve">Scheduled through your university account, meetings will take place via Google Meet and are coordinated by request through email. To expedite responses, please initiate your email subject line with the [CE103] tag and maintain a formal, concise, and clear email body.</w:t>
             </w:r>
           </w:p>
         </w:tc>
@@ -679,10 +676,10 @@
         </w:pict>
       </w:r>
     </w:p>
+    <w:bookmarkEnd w:id="26"/>
+    <w:bookmarkEnd w:id="27"/>
     <w:bookmarkEnd w:id="28"/>
-    <w:bookmarkEnd w:id="29"/>
-    <w:bookmarkEnd w:id="30"/>
-    <w:bookmarkStart w:id="31" w:name="a.-course-description"/>
+    <w:bookmarkStart w:id="29" w:name="a.-course-description"/>
     <w:p>
       <w:pPr>
         <w:pStyle w:val="Heading2"/>
@@ -696,7 +693,7 @@
         <w:pStyle w:val="FirstParagraph"/>
       </w:pPr>
       <w:r>
-        <w:t xml:space="preserve">This course goal is to develop algorithm and programming expertise from scratch in a powerful way to provide a high-quality career path for students. The lecture will be based on expertise sharing and guiding students to find learning methods and practice for algorithm and programming topics. By making programming applications and projects in the courses, the learning process will be strengthened by practicing rather than theory. This course provides functional programming for C, C++, C#, and Java with up-to-date development environments.</w:t>
+        <w:t xml:space="preserve">The objective of this course is to systematically build foundational skills in algorithms and programming, aimed at enhancing students’ career prospects. The instructional approach focuses on the transfer of expert knowledge while guiding students in identifying effective learning techniques and practical applications within the realm of algorithms and programming. Emphasis is placed on hands-on projects and applications, fortifying the learning experience through practice over pure theory. The course covers functional programming in C, C++, C#, and Java, utilizing the latest development environments.</w:t>
       </w:r>
     </w:p>
     <w:p>
@@ -706,8 +703,8 @@
         </w:pict>
       </w:r>
     </w:p>
-    <w:bookmarkEnd w:id="31"/>
-    <w:bookmarkStart w:id="32" w:name="b.-course-learning-outcomes"/>
+    <w:bookmarkEnd w:id="29"/>
+    <w:bookmarkStart w:id="30" w:name="b.-course-learning-outcomes"/>
     <w:p>
       <w:pPr>
         <w:pStyle w:val="Heading2"/>
@@ -884,8 +881,8 @@
         </w:pict>
       </w:r>
     </w:p>
-    <w:bookmarkEnd w:id="32"/>
-    <w:bookmarkStart w:id="33" w:name="c.-course-topics"/>
+    <w:bookmarkEnd w:id="30"/>
+    <w:bookmarkStart w:id="31" w:name="c.-course-topics"/>
     <w:p>
       <w:pPr>
         <w:pStyle w:val="Heading2"/>
@@ -1072,8 +1069,8 @@
         </w:pict>
       </w:r>
     </w:p>
-    <w:bookmarkEnd w:id="33"/>
-    <w:bookmarkStart w:id="34" w:name="Xc71835a51012a90525d734326b0f468a9cc026c"/>
+    <w:bookmarkEnd w:id="31"/>
+    <w:bookmarkStart w:id="32" w:name="Xc71835a51012a90525d734326b0f468a9cc026c"/>
     <w:p>
       <w:pPr>
         <w:pStyle w:val="Heading2"/>
@@ -1255,8 +1252,8 @@
         </w:pict>
       </w:r>
     </w:p>
-    <w:bookmarkEnd w:id="34"/>
-    <w:bookmarkStart w:id="35" w:name="e.-grading-system"/>
+    <w:bookmarkEnd w:id="32"/>
+    <w:bookmarkStart w:id="33" w:name="e.-grading-system"/>
     <w:p>
       <w:pPr>
         <w:pStyle w:val="Heading2"/>
@@ -1799,8 +1796,8 @@
         </w:pict>
       </w:r>
     </w:p>
-    <w:bookmarkEnd w:id="35"/>
-    <w:bookmarkStart w:id="36" w:name="f.-instructional-strategies-and-methods"/>
+    <w:bookmarkEnd w:id="33"/>
+    <w:bookmarkStart w:id="34" w:name="f.-instructional-strategies-and-methods"/>
     <w:p>
       <w:pPr>
         <w:pStyle w:val="Heading2"/>
@@ -1824,8 +1821,8 @@
         </w:pict>
       </w:r>
     </w:p>
-    <w:bookmarkEnd w:id="36"/>
-    <w:bookmarkStart w:id="37" w:name="g.-late-homework"/>
+    <w:bookmarkEnd w:id="34"/>
+    <w:bookmarkStart w:id="35" w:name="g.-late-homework"/>
     <w:p>
       <w:pPr>
         <w:pStyle w:val="Heading2"/>
@@ -1865,8 +1862,8 @@
         </w:pict>
       </w:r>
     </w:p>
-    <w:bookmarkEnd w:id="37"/>
-    <w:bookmarkStart w:id="38" w:name="h.-course-platform-and-communication"/>
+    <w:bookmarkEnd w:id="35"/>
+    <w:bookmarkStart w:id="36" w:name="h.-course-platform-and-communication"/>
     <w:p>
       <w:pPr>
         <w:pStyle w:val="Heading2"/>
@@ -1890,8 +1887,8 @@
         </w:pict>
       </w:r>
     </w:p>
-    <w:bookmarkEnd w:id="38"/>
-    <w:bookmarkStart w:id="41" w:name="X727147e054bfc715bb874db619c5c8cfeda5a5f"/>
+    <w:bookmarkEnd w:id="36"/>
+    <w:bookmarkStart w:id="39" w:name="X727147e054bfc715bb874db619c5c8cfeda5a5f"/>
     <w:p>
       <w:pPr>
         <w:pStyle w:val="Heading2"/>
@@ -2046,7 +2043,7 @@
         </w:pict>
       </w:r>
     </w:p>
-    <w:bookmarkStart w:id="39" w:name="X14753e3786b6b4c08f708356f4d3d122c6218bb"/>
+    <w:bookmarkStart w:id="37" w:name="X14753e3786b6b4c08f708356f4d3d122c6218bb"/>
     <w:p>
       <w:pPr>
         <w:pStyle w:val="Heading3"/>
@@ -2207,8 +2204,8 @@
         </w:pict>
       </w:r>
     </w:p>
-    <w:bookmarkEnd w:id="39"/>
-    <w:bookmarkStart w:id="40" w:name="b.-what-is-not-acceptable"/>
+    <w:bookmarkEnd w:id="37"/>
+    <w:bookmarkStart w:id="38" w:name="b.-what-is-not-acceptable"/>
     <w:p>
       <w:pPr>
         <w:pStyle w:val="Heading3"/>
@@ -2257,9 +2254,9 @@
         </w:pict>
       </w:r>
     </w:p>
-    <w:bookmarkEnd w:id="40"/>
-    <w:bookmarkEnd w:id="41"/>
-    <w:bookmarkStart w:id="42" w:name="j.-expectations"/>
+    <w:bookmarkEnd w:id="38"/>
+    <w:bookmarkEnd w:id="39"/>
+    <w:bookmarkStart w:id="40" w:name="j.-expectations"/>
     <w:p>
       <w:pPr>
         <w:pStyle w:val="Heading2"/>
@@ -2298,8 +2295,8 @@
         </w:pict>
       </w:r>
     </w:p>
-    <w:bookmarkEnd w:id="42"/>
-    <w:bookmarkStart w:id="43" w:name="k.-lecture-content-and-syllabus-updates"/>
+    <w:bookmarkEnd w:id="40"/>
+    <w:bookmarkStart w:id="41" w:name="k.-lecture-content-and-syllabus-updates"/>
     <w:p>
       <w:pPr>
         <w:pStyle w:val="Heading2"/>
@@ -2323,8 +2320,8 @@
         </w:pict>
       </w:r>
     </w:p>
-    <w:bookmarkEnd w:id="43"/>
-    <w:bookmarkStart w:id="45" w:name="course-schedule-overview"/>
+    <w:bookmarkEnd w:id="41"/>
+    <w:bookmarkStart w:id="43" w:name="course-schedule-overview"/>
     <w:p>
       <w:pPr>
         <w:pStyle w:val="Heading2"/>
@@ -2419,7 +2416,7 @@
               <w:jc w:val="left"/>
             </w:pPr>
             <w:r>
-              <w:t xml:space="preserve">04.10.2021 06.10.2021</w:t>
+              <w:t xml:space="preserve">04.10.2023 05.10.2023</w:t>
             </w:r>
           </w:p>
         </w:tc>
@@ -2469,7 +2466,7 @@
               <w:jc w:val="left"/>
             </w:pPr>
             <w:r>
-              <w:t xml:space="preserve">11.10.2021 13.10.2021</w:t>
+              <w:t xml:space="preserve">11.10.2023 12.10.2023</w:t>
             </w:r>
           </w:p>
         </w:tc>
@@ -2542,7 +2539,7 @@
               <w:jc w:val="left"/>
             </w:pPr>
             <w:r>
-              <w:t xml:space="preserve">18.10.2021 20.10.2021</w:t>
+              <w:t xml:space="preserve">18.10.2023 19.10.2023</w:t>
             </w:r>
           </w:p>
         </w:tc>
@@ -2592,7 +2589,7 @@
               <w:jc w:val="left"/>
             </w:pPr>
             <w:r>
-              <w:t xml:space="preserve">25.10.2021 27.10.2021</w:t>
+              <w:t xml:space="preserve">25.10.2023 26.10.2023</w:t>
             </w:r>
           </w:p>
         </w:tc>
@@ -2642,7 +2639,7 @@
               <w:jc w:val="left"/>
             </w:pPr>
             <w:r>
-              <w:t xml:space="preserve">01.11.2021 03.11.2021</w:t>
+              <w:t xml:space="preserve">01.11.2023 02.11.2023</w:t>
             </w:r>
           </w:p>
         </w:tc>
@@ -2711,7 +2708,7 @@
               <w:jc w:val="left"/>
             </w:pPr>
             <w:r>
-              <w:t xml:space="preserve">08.11.2021 10.11.2021</w:t>
+              <w:t xml:space="preserve">08.11.2023 09.11.2023</w:t>
             </w:r>
           </w:p>
         </w:tc>
@@ -2761,7 +2758,7 @@
               <w:jc w:val="left"/>
             </w:pPr>
             <w:r>
-              <w:t xml:space="preserve">15.11.2021 17.11.2021</w:t>
+              <w:t xml:space="preserve">15.11.2023 16.11.2023</w:t>
             </w:r>
           </w:p>
         </w:tc>
@@ -2811,7 +2808,7 @@
               <w:jc w:val="left"/>
             </w:pPr>
             <w:r>
-              <w:t xml:space="preserve">20.11.2021 28.11.2021</w:t>
+              <w:t xml:space="preserve">TBD</w:t>
             </w:r>
           </w:p>
         </w:tc>
@@ -2888,7 +2885,7 @@
               <w:jc w:val="left"/>
             </w:pPr>
             <w:r>
-              <w:t xml:space="preserve">29.11.2021 01.12.2021</w:t>
+              <w:t xml:space="preserve">29.11.2023 30.11.2023</w:t>
             </w:r>
           </w:p>
         </w:tc>
@@ -2938,7 +2935,7 @@
               <w:jc w:val="left"/>
             </w:pPr>
             <w:r>
-              <w:t xml:space="preserve">06.12.2021 08.12.2021</w:t>
+              <w:t xml:space="preserve">06.11.2023 07.11.2023</w:t>
             </w:r>
           </w:p>
         </w:tc>
@@ -2988,7 +2985,7 @@
               <w:jc w:val="left"/>
             </w:pPr>
             <w:r>
-              <w:t xml:space="preserve">13.12.2021 16.12.2021</w:t>
+              <w:t xml:space="preserve">13.11.2023 14.11.2023</w:t>
             </w:r>
           </w:p>
         </w:tc>
@@ -3061,7 +3058,7 @@
               <w:jc w:val="left"/>
             </w:pPr>
             <w:r>
-              <w:t xml:space="preserve">20.12.2021 22.12.2021</w:t>
+              <w:t xml:space="preserve">20.11.2023 21.11.2023</w:t>
             </w:r>
           </w:p>
         </w:tc>
@@ -3111,7 +3108,7 @@
               <w:jc w:val="left"/>
             </w:pPr>
             <w:r>
-              <w:t xml:space="preserve">27.12.2021 29.12.2021</w:t>
+              <w:t xml:space="preserve">27.11.2023 28.11.2023</w:t>
             </w:r>
           </w:p>
         </w:tc>
@@ -3161,7 +3158,7 @@
               <w:jc w:val="left"/>
             </w:pPr>
             <w:r>
-              <w:t xml:space="preserve">03.01.2022 05.01.2022</w:t>
+              <w:t xml:space="preserve">03.12.2023 04.12.2023</w:t>
             </w:r>
           </w:p>
         </w:tc>
@@ -3234,7 +3231,7 @@
               <w:jc w:val="left"/>
             </w:pPr>
             <w:r>
-              <w:t xml:space="preserve">10.01.2022 12.01.2022</w:t>
+              <w:t xml:space="preserve">10.12.2023 11.12.2023</w:t>
             </w:r>
           </w:p>
         </w:tc>
@@ -3284,7 +3281,7 @@
               <w:jc w:val="left"/>
             </w:pPr>
             <w:r>
-              <w:t xml:space="preserve">17.01.2022 30.01.2022</w:t>
+              <w:t xml:space="preserve">TBD</w:t>
             </w:r>
           </w:p>
         </w:tc>
@@ -3302,9 +3299,6 @@
               </w:rPr>
               <w:t xml:space="preserve">Final</w:t>
             </w:r>
-            <w:r>
-              <w:t xml:space="preserve">    .</w:t>
-            </w:r>
           </w:p>
         </w:tc>
         <w:tc>
@@ -3328,7 +3322,7 @@
         </w:pict>
       </w:r>
     </w:p>
-    <w:bookmarkStart w:id="44" w:name="bologna-information"/>
+    <w:bookmarkStart w:id="42" w:name="bologna-information"/>
     <w:p>
       <w:pPr>
         <w:pStyle w:val="Heading3"/>
@@ -3417,8 +3411,8 @@
         </m:r>
       </m:oMath>
     </w:p>
-    <w:bookmarkEnd w:id="44"/>
-    <w:bookmarkEnd w:id="45"/>
+    <w:bookmarkEnd w:id="42"/>
+    <w:bookmarkEnd w:id="43"/>
     <w:sectPr/>
   </w:body>
 </w:document>

</xml_diff>